<commit_message>
Music list and motivational timer
</commit_message>
<xml_diff>
--- a/Documentation/Motivational reasurance.docx
+++ b/Documentation/Motivational reasurance.docx
@@ -341,7 +341,33 @@
         <w:rPr>
           <w:lang w:val="en-GB"/>
         </w:rPr>
-        <w:t>"You're a</w:t>
+        <w:t>"</w:t>
+      </w:r>
+      <w:r>
+        <w:rPr>
+          <w:lang w:val="en-GB"/>
+        </w:rPr>
+        <w:t xml:space="preserve">Hey now, </w:t>
+      </w:r>
+      <w:proofErr w:type="gramStart"/>
+      <w:r>
+        <w:rPr>
+          <w:lang w:val="en-GB"/>
+        </w:rPr>
+        <w:t>You</w:t>
+      </w:r>
+      <w:proofErr w:type="gramEnd"/>
+      <w:r>
+        <w:rPr>
+          <w:lang w:val="en-GB"/>
+        </w:rPr>
+        <w:t xml:space="preserve"> are</w:t>
+      </w:r>
+      <w:r>
+        <w:rPr>
+          <w:lang w:val="en-GB"/>
+        </w:rPr>
+        <w:t xml:space="preserve"> a</w:t>
       </w:r>
       <w:r>
         <w:rPr>

</xml_diff>